<commit_message>
v1: setting things up
</commit_message>
<xml_diff>
--- a/test.docx
+++ b/test.docx
@@ -271,11 +271,11 @@
               </wp:anchor>
             </w:drawing>
           </mc:Choice>
-          <mc:Fallback>
-            <w:pict>
-              <v:group w14:anchorId="1549889A" id="Group 1030" o:spid="_x0000_s1026" style="position:absolute;margin-left:398.4pt;margin-top:38pt;width:449.6pt;height:3.55pt;flip:y;z-index:251659264;mso-position-horizontal:right;mso-position-horizontal-relative:margin;mso-width-relative:margin;mso-height-relative:margin" coordorigin="21519,37679" coordsize="63881,241" o:gfxdata="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">
-                <v:group id="Group 1676858663" o:spid="_x0000_s1027" style="position:absolute;left:21519;top:37679;width:63881;height:241" coordsize="63881,241" o:gfxdata="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">
-                  <v:rect id="Rectangle 1907514829" o:spid="_x0000_s1028" style="position:absolute;width:63881;height:241;visibility:visible;mso-wrap-style:square;v-text-anchor:middle" o:gfxdata="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" filled="f" stroked="f">
+          <mc:Fallback xmlns:pic="http://schemas.openxmlformats.org/drawingml/2006/picture" xmlns:a="http://schemas.openxmlformats.org/drawingml/2006/main">
+            <w:pict w14:anchorId="46DBFADC">
+              <v:group id="Group 1030" style="position:absolute;margin-left:398.4pt;margin-top:38pt;width:449.6pt;height:3.55pt;flip:y;z-index:251659264;mso-position-horizontal:right;mso-position-horizontal-relative:margin;mso-width-relative:margin;mso-height-relative:margin" coordsize="63881,241" coordorigin="21519,37679" o:spid="_x0000_s1026" w14:anchorId="1549889A" o:gfxdata="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">
+                <v:group id="Group 1676858663" style="position:absolute;left:21519;top:37679;width:63881;height:241" coordsize="63881,241" o:spid="_x0000_s1027" o:gfxdata="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">
+                  <v:rect id="Rectangle 1907514829" style="position:absolute;width:63881;height:241;visibility:visible;mso-wrap-style:square;v-text-anchor:middle" o:spid="_x0000_s1028" filled="f" stroked="f" o:gfxdata="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">
                     <v:textbox inset="2.53958mm,2.53958mm,2.53958mm,2.53958mm">
                       <w:txbxContent>
                         <w:p>
@@ -287,7 +287,7 @@
                       </w:txbxContent>
                     </v:textbox>
                   </v:rect>
-                  <v:shape id="Freeform: Shape 1458040108" o:spid="_x0000_s1029" style="position:absolute;width:63881;height:241;visibility:visible;mso-wrap-style:square;v-text-anchor:middle" coordsize="6388194,24137" o:gfxdata="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" path="m,l6388194,r,24137l,24137,,e" fillcolor="black" stroked="f">
+                  <v:shape id="Freeform: Shape 1458040108" style="position:absolute;width:63881;height:241;visibility:visible;mso-wrap-style:square;v-text-anchor:middle" coordsize="6388194,24137" o:spid="_x0000_s1029" fillcolor="black" stroked="f" path="m,l6388194,r,24137l,24137,,e" o:gfxdata="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">
                     <v:path arrowok="t" o:extrusionok="f"/>
                   </v:shape>
                 </v:group>
@@ -453,11 +453,11 @@
               </wp:anchor>
             </w:drawing>
           </mc:Choice>
-          <mc:Fallback>
-            <w:pict>
-              <v:group w14:anchorId="4156968D" id="Group 1029" o:spid="_x0000_s1030" style="position:absolute;margin-left:399.1pt;margin-top:206.75pt;width:450.3pt;height:3.55pt;flip:y;z-index:251660288;mso-position-horizontal:right;mso-position-horizontal-relative:margin;mso-width-relative:margin;mso-height-relative:margin" coordorigin="21792,37682" coordsize="63335,235" o:gfxdata="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">
-                <v:group id="Group 161625603" o:spid="_x0000_s1031" style="position:absolute;left:21792;top:37682;width:63335;height:235" coordsize="63881,241" o:gfxdata="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">
-                  <v:rect id="Rectangle 604364992" o:spid="_x0000_s1032" style="position:absolute;width:63881;height:241;visibility:visible;mso-wrap-style:square;v-text-anchor:middle" o:gfxdata="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" filled="f" stroked="f">
+          <mc:Fallback xmlns:pic="http://schemas.openxmlformats.org/drawingml/2006/picture" xmlns:a="http://schemas.openxmlformats.org/drawingml/2006/main">
+            <w:pict w14:anchorId="223F5BD6">
+              <v:group id="Group 1029" style="position:absolute;margin-left:399.1pt;margin-top:206.75pt;width:450.3pt;height:3.55pt;flip:y;z-index:251660288;mso-position-horizontal:right;mso-position-horizontal-relative:margin;mso-width-relative:margin;mso-height-relative:margin" coordsize="63335,235" coordorigin="21792,37682" o:spid="_x0000_s1030" w14:anchorId="4156968D" o:gfxdata="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">
+                <v:group id="Group 161625603" style="position:absolute;left:21792;top:37682;width:63335;height:235" coordsize="63881,241" o:spid="_x0000_s1031" o:gfxdata="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">
+                  <v:rect id="Rectangle 604364992" style="position:absolute;width:63881;height:241;visibility:visible;mso-wrap-style:square;v-text-anchor:middle" o:spid="_x0000_s1032" filled="f" stroked="f" o:gfxdata="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">
                     <v:textbox inset="2.53958mm,2.53958mm,2.53958mm,2.53958mm">
                       <w:txbxContent>
                         <w:p>
@@ -469,7 +469,7 @@
                       </w:txbxContent>
                     </v:textbox>
                   </v:rect>
-                  <v:shape id="Freeform: Shape 1866273245" o:spid="_x0000_s1033" style="position:absolute;width:63881;height:241;visibility:visible;mso-wrap-style:square;v-text-anchor:middle" coordsize="6388194,24137" o:gfxdata="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" path="m,l6388194,r,24137l,24137,,e" fillcolor="black" stroked="f">
+                  <v:shape id="Freeform: Shape 1866273245" style="position:absolute;width:63881;height:241;visibility:visible;mso-wrap-style:square;v-text-anchor:middle" coordsize="6388194,24137" o:spid="_x0000_s1033" fillcolor="black" stroked="f" path="m,l6388194,r,24137l,24137,,e" o:gfxdata="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">
                     <v:path arrowok="t" o:extrusionok="f"/>
                   </v:shape>
                 </v:group>

</xml_diff>